<commit_message>
temperature nc extraction. bash file for ERA
</commit_message>
<xml_diff>
--- a/Inflation in times of global warming.docx
+++ b/Inflation in times of global warming.docx
@@ -2112,19 +2112,7 @@
         <w:rPr>
           <w:rFonts w:ascii="Arial" w:hAnsi="Arial" w:cs="Arial"/>
         </w:rPr>
-        <w:t xml:space="preserve"> </w:t>
-      </w:r>
-      <w:r>
-        <w:rPr>
-          <w:rFonts w:ascii="Arial" w:hAnsi="Arial" w:cs="Arial"/>
-        </w:rPr>
-        <w:t>data</w:t>
-      </w:r>
-      <w:r>
-        <w:rPr>
-          <w:rFonts w:ascii="Arial" w:hAnsi="Arial" w:cs="Arial"/>
-        </w:rPr>
-        <w:t>set</w:t>
+        <w:t xml:space="preserve"> set</w:t>
       </w:r>
       <w:r>
         <w:rPr>

</xml_diff>